<commit_message>
Wrote the ProgramRunner and fixed mutationtracer output
</commit_message>
<xml_diff>
--- a/verslaglegging en presentaties/heuristics.docx
+++ b/verslaglegging en presentaties/heuristics.docx
@@ -227,43 +227,7 @@
           <w:b/>
           <w:highlight w:val="yellow"/>
         </w:rPr>
-        <w:t xml:space="preserve">Titel misschien veranderen misschien </w:t>
-      </w:r>
-      <w:proofErr w:type="spellStart"/>
-      <w:r>
-        <w:rPr>
-          <w:rFonts w:ascii="Times New Roman" w:hAnsi="Times New Roman" w:cs="Times New Roman"/>
-          <w:b/>
-          <w:highlight w:val="yellow"/>
-        </w:rPr>
-        <w:t>permutation</w:t>
-      </w:r>
-      <w:proofErr w:type="spellEnd"/>
-      <w:r>
-        <w:rPr>
-          <w:rFonts w:ascii="Times New Roman" w:hAnsi="Times New Roman" w:cs="Times New Roman"/>
-          <w:b/>
-          <w:highlight w:val="yellow"/>
-        </w:rPr>
-        <w:t xml:space="preserve"> </w:t>
-      </w:r>
-      <w:proofErr w:type="spellStart"/>
-      <w:r>
-        <w:rPr>
-          <w:rFonts w:ascii="Times New Roman" w:hAnsi="Times New Roman" w:cs="Times New Roman"/>
-          <w:b/>
-          <w:highlight w:val="yellow"/>
-        </w:rPr>
-        <w:t>sorting</w:t>
-      </w:r>
-      <w:proofErr w:type="spellEnd"/>
-      <w:r>
-        <w:rPr>
-          <w:rFonts w:ascii="Times New Roman" w:hAnsi="Times New Roman" w:cs="Times New Roman"/>
-          <w:b/>
-          <w:highlight w:val="yellow"/>
-        </w:rPr>
-        <w:t xml:space="preserve"> erin? </w:t>
+        <w:t xml:space="preserve">Titel misschien veranderen misschien permutation sorting erin? </w:t>
       </w:r>
       <w:r>
         <w:rPr>
@@ -279,97 +243,7 @@
           <w:b/>
           <w:highlight w:val="yellow"/>
         </w:rPr>
-        <w:t xml:space="preserve"> . </w:t>
-      </w:r>
-      <w:proofErr w:type="spellStart"/>
-      <w:r>
-        <w:rPr>
-          <w:rFonts w:ascii="Times New Roman" w:hAnsi="Times New Roman" w:cs="Times New Roman"/>
-          <w:b/>
-          <w:highlight w:val="yellow"/>
-        </w:rPr>
-        <w:t>what</w:t>
-      </w:r>
-      <w:proofErr w:type="spellEnd"/>
-      <w:r>
-        <w:rPr>
-          <w:rFonts w:ascii="Times New Roman" w:hAnsi="Times New Roman" w:cs="Times New Roman"/>
-          <w:b/>
-          <w:highlight w:val="yellow"/>
-        </w:rPr>
-        <w:t xml:space="preserve"> are </w:t>
-      </w:r>
-      <w:proofErr w:type="spellStart"/>
-      <w:r>
-        <w:rPr>
-          <w:rFonts w:ascii="Times New Roman" w:hAnsi="Times New Roman" w:cs="Times New Roman"/>
-          <w:b/>
-          <w:highlight w:val="yellow"/>
-        </w:rPr>
-        <w:t>permutation</w:t>
-      </w:r>
-      <w:proofErr w:type="spellEnd"/>
-      <w:r>
-        <w:rPr>
-          <w:rFonts w:ascii="Times New Roman" w:hAnsi="Times New Roman" w:cs="Times New Roman"/>
-          <w:b/>
-          <w:highlight w:val="yellow"/>
-        </w:rPr>
-        <w:t xml:space="preserve"> </w:t>
-      </w:r>
-      <w:proofErr w:type="spellStart"/>
-      <w:r>
-        <w:rPr>
-          <w:rFonts w:ascii="Times New Roman" w:hAnsi="Times New Roman" w:cs="Times New Roman"/>
-          <w:b/>
-          <w:highlight w:val="yellow"/>
-        </w:rPr>
-        <w:t>sorting</w:t>
-      </w:r>
-      <w:proofErr w:type="spellEnd"/>
-      <w:r>
-        <w:rPr>
-          <w:rFonts w:ascii="Times New Roman" w:hAnsi="Times New Roman" w:cs="Times New Roman"/>
-          <w:b/>
-          <w:highlight w:val="yellow"/>
-        </w:rPr>
-        <w:t xml:space="preserve"> </w:t>
-      </w:r>
-      <w:proofErr w:type="spellStart"/>
-      <w:r>
-        <w:rPr>
-          <w:rFonts w:ascii="Times New Roman" w:hAnsi="Times New Roman" w:cs="Times New Roman"/>
-          <w:b/>
-          <w:highlight w:val="yellow"/>
-        </w:rPr>
-        <w:t>problems</w:t>
-      </w:r>
-      <w:proofErr w:type="spellEnd"/>
-      <w:r>
-        <w:rPr>
-          <w:rFonts w:ascii="Times New Roman" w:hAnsi="Times New Roman" w:cs="Times New Roman"/>
-          <w:b/>
-          <w:highlight w:val="yellow"/>
-        </w:rPr>
-        <w:t xml:space="preserve"> hierin </w:t>
-      </w:r>
-      <w:proofErr w:type="gramStart"/>
-      <w:r>
-        <w:rPr>
-          <w:rFonts w:ascii="Times New Roman" w:hAnsi="Times New Roman" w:cs="Times New Roman"/>
-          <w:b/>
-          <w:highlight w:val="yellow"/>
-        </w:rPr>
-        <w:t>opnemen ?</w:t>
-      </w:r>
-      <w:proofErr w:type="gramEnd"/>
-      <w:r>
-        <w:rPr>
-          <w:rFonts w:ascii="Times New Roman" w:hAnsi="Times New Roman" w:cs="Times New Roman"/>
-          <w:b/>
-          <w:highlight w:val="yellow"/>
-        </w:rPr>
-        <w:t xml:space="preserve">? </w:t>
+        <w:t xml:space="preserve"> . what are permutation sorting problems hierin opnemen ?? </w:t>
       </w:r>
       <w:r>
         <w:rPr>
@@ -631,7 +505,7 @@
           <w:noProof/>
           <w:sz w:val="16"/>
           <w:szCs w:val="18"/>
-          <w:lang w:eastAsia="nl-NL"/>
+          <w:lang w:val="en-GB" w:eastAsia="en-GB"/>
         </w:rPr>
         <mc:AlternateContent>
           <mc:Choice Requires="wps">
@@ -1011,7 +885,7 @@
           <w:noProof/>
           <w:sz w:val="18"/>
           <w:szCs w:val="18"/>
-          <w:lang w:eastAsia="nl-NL"/>
+          <w:lang w:val="en-GB" w:eastAsia="en-GB"/>
         </w:rPr>
         <w:drawing>
           <wp:anchor distT="0" distB="0" distL="114300" distR="114300" simplePos="0" relativeHeight="251659264" behindDoc="0" locked="0" layoutInCell="1" allowOverlap="1" wp14:anchorId="56423EB1" wp14:editId="466BF99F">
@@ -1182,21 +1056,7 @@
           <w:rFonts w:ascii="Times New Roman" w:hAnsi="Times New Roman" w:cs="Times New Roman"/>
           <w:lang w:val="en-GB"/>
         </w:rPr>
-        <w:t xml:space="preserve"> In this study, we will analyse several methods to find </w:t>
-      </w:r>
-      <w:r>
-        <w:rPr>
-          <w:rFonts w:ascii="Times New Roman" w:hAnsi="Times New Roman" w:cs="Times New Roman"/>
-          <w:lang w:val="en-GB"/>
-        </w:rPr>
-        <w:t xml:space="preserve">pathways of </w:t>
-      </w:r>
-      <w:r>
-        <w:rPr>
-          <w:rFonts w:ascii="Times New Roman" w:hAnsi="Times New Roman" w:cs="Times New Roman"/>
-          <w:lang w:val="en-GB"/>
-        </w:rPr>
-        <w:t xml:space="preserve">maximum parsimony, thus focussing on trying to find the least numbers of flips to transfer the genome of </w:t>
+        <w:t xml:space="preserve"> In this study, we will analyse several methods to find pathways of maximum parsimony, thus focussing on trying to find the least numbers of flips to transfer the genome of </w:t>
       </w:r>
       <w:r>
         <w:rPr>
@@ -1322,14 +1182,7 @@
           <w:rFonts w:ascii="Times New Roman" w:hAnsi="Times New Roman" w:cs="Times New Roman"/>
           <w:lang w:val="en-GB"/>
         </w:rPr>
-        <w:t xml:space="preserve">genome </w:t>
-      </w:r>
-      <w:r>
-        <w:rPr>
-          <w:rFonts w:ascii="Times New Roman" w:hAnsi="Times New Roman" w:cs="Times New Roman"/>
-          <w:lang w:val="en-GB"/>
-        </w:rPr>
-        <w:t>can be put in any random order. The first place can have any of the 25 genes, the second place can be any of the 24 remaining genes, third place can be any of 23 remaining genes et cetera. So the number of possible states of the genome is 25*24*23*21… *2*1 = 25</w:t>
+        <w:t>genome can be put in any random order. The first place can have any of the 25 genes, the second place can be any of the 24 remaining genes, third place can be any of 23 remaining genes et cetera. So the number of possible states of the genome is 25*24*23*21… *2*1 = 25</w:t>
       </w:r>
       <w:proofErr w:type="gramStart"/>
       <w:r>
@@ -1345,14 +1198,7 @@
           <w:rFonts w:ascii="Times New Roman" w:hAnsi="Times New Roman" w:cs="Times New Roman"/>
           <w:lang w:val="en-GB"/>
         </w:rPr>
-        <w:t xml:space="preserve"> </w:t>
-      </w:r>
-      <w:r>
-        <w:rPr>
-          <w:rFonts w:ascii="Times New Roman" w:hAnsi="Times New Roman" w:cs="Times New Roman"/>
-          <w:lang w:val="en-GB"/>
-        </w:rPr>
-        <w:t xml:space="preserve">25! = </w:t>
+        <w:t xml:space="preserve"> 25! = </w:t>
       </w:r>
       <w:r>
         <w:rPr>
@@ -1432,12 +1278,19 @@
           <w:i/>
           <w:lang w:val="en-GB"/>
         </w:rPr>
-        <w:t>Drosophila.</w:t>
-      </w:r>
-      <w:r>
-        <w:rPr>
-          <w:rFonts w:ascii="Times New Roman" w:hAnsi="Times New Roman" w:cs="Times New Roman"/>
-          <w:i/>
+        <w:t xml:space="preserve">Drosophila. </w:t>
+      </w:r>
+      <w:r>
+        <w:rPr>
+          <w:rFonts w:ascii="Times New Roman" w:hAnsi="Times New Roman" w:cs="Times New Roman"/>
+          <w:lang w:val="en-GB"/>
+        </w:rPr>
+        <w:t>The length of the flip can be 2 to 25 genes long on gene 1, but if the flip starts at gene 2 the flip can only be 24 genes long at the most. A flip at gene 24 can only switch around gene 24 and 25, and a flip starting at gene 25 can’t happen. So the number of possible different flips in the genome is 24+23+22+ … +2+1 = 300.</w:t>
+      </w:r>
+      <w:r>
+        <w:rPr>
+          <w:rFonts w:ascii="Times New Roman" w:hAnsi="Times New Roman" w:cs="Times New Roman"/>
+          <w:b/>
           <w:lang w:val="en-GB"/>
         </w:rPr>
         <w:t xml:space="preserve"> </w:t>
@@ -1447,36 +1300,7 @@
           <w:rFonts w:ascii="Times New Roman" w:hAnsi="Times New Roman" w:cs="Times New Roman"/>
           <w:lang w:val="en-GB"/>
         </w:rPr>
-        <w:t>The length of the flip can be 2 to 25 genes long on gene 1, but if the flip starts at gene 2 the flip can only be 24 genes long at the most. A flip at gene 24 can only switch around gene 24 and 25, and a flip starting at gene 25 can’t happen. So the number of possible different flips in the genome is 24+23+22+ … +2+1 = 300.</w:t>
-      </w:r>
-      <w:r>
-        <w:rPr>
-          <w:rFonts w:ascii="Times New Roman" w:hAnsi="Times New Roman" w:cs="Times New Roman"/>
-          <w:b/>
-          <w:lang w:val="en-GB"/>
-        </w:rPr>
-        <w:t xml:space="preserve"> </w:t>
-      </w:r>
-      <w:r>
-        <w:rPr>
-          <w:rFonts w:ascii="Times New Roman" w:hAnsi="Times New Roman" w:cs="Times New Roman"/>
-          <w:lang w:val="en-GB"/>
-        </w:rPr>
-        <w:t>When the genome has changed twice there is only a one in 90 000 chance the second change reve</w:t>
-      </w:r>
-      <w:r>
-        <w:rPr>
-          <w:rFonts w:ascii="Times New Roman" w:hAnsi="Times New Roman" w:cs="Times New Roman"/>
-          <w:lang w:val="en-GB"/>
-        </w:rPr>
-        <w:t>rses</w:t>
-      </w:r>
-      <w:r>
-        <w:rPr>
-          <w:rFonts w:ascii="Times New Roman" w:hAnsi="Times New Roman" w:cs="Times New Roman"/>
-          <w:lang w:val="en-GB"/>
-        </w:rPr>
-        <w:t xml:space="preserve"> the first change.</w:t>
+        <w:t>When the genome has changed twice there is only a one in 90 000 chance the second change reverses the first change.</w:t>
       </w:r>
     </w:p>
     <w:p>
@@ -2194,7 +2018,30 @@
           <w:rFonts w:ascii="Times New Roman" w:hAnsi="Times New Roman" w:cs="Times New Roman"/>
           <w:lang w:val="en-GB"/>
         </w:rPr>
-        <w:t>To identify the upper bound of the problem, we implemented a basic flip-sorter. This sorter sorts the sequence by moving the small numbers to the beginning of the sequence, in a way comparable to selection sort, but instead of making swaps using flips.</w:t>
+        <w:t xml:space="preserve">To identify the upper bound of the problem, we implemented a basic flip-sorter. This sorter sorts the sequence by moving the small numbers to the beginning of the sequence, in a way comparable to selection sort, but </w:t>
+      </w:r>
+      <w:r>
+        <w:rPr>
+          <w:rFonts w:ascii="Times New Roman" w:hAnsi="Times New Roman" w:cs="Times New Roman"/>
+          <w:lang w:val="en-GB"/>
+        </w:rPr>
+        <w:t xml:space="preserve">it uses </w:t>
+      </w:r>
+      <w:bookmarkStart w:id="0" w:name="_GoBack"/>
+      <w:bookmarkEnd w:id="0"/>
+      <w:r>
+        <w:rPr>
+          <w:rFonts w:ascii="Times New Roman" w:hAnsi="Times New Roman" w:cs="Times New Roman"/>
+          <w:lang w:val="en-GB"/>
+        </w:rPr>
+        <w:t>flips instead of swapping selected numbers</w:t>
+      </w:r>
+      <w:r>
+        <w:rPr>
+          <w:rFonts w:ascii="Times New Roman" w:hAnsi="Times New Roman" w:cs="Times New Roman"/>
+          <w:lang w:val="en-GB"/>
+        </w:rPr>
+        <w:t>.</w:t>
       </w:r>
       <w:r>
         <w:rPr>
@@ -2299,14 +2146,7 @@
           <w:rFonts w:ascii="Times New Roman" w:hAnsi="Times New Roman" w:cs="Times New Roman"/>
           <w:lang w:val="en-GB"/>
         </w:rPr>
-        <w:t xml:space="preserve">We extended the DFS with an archive. </w:t>
-      </w:r>
-      <w:r>
-        <w:rPr>
-          <w:rFonts w:ascii="Times New Roman" w:hAnsi="Times New Roman" w:cs="Times New Roman"/>
-          <w:lang w:val="en-GB"/>
-        </w:rPr>
-        <w:t>This archive keeps track of all sequences it encounters and the level on which it encounters this sequence. If the algorithm finds a sequence which is already in the archive on a level lower or equal to the level where it encounters the sequence at this point, the branch is pruned.</w:t>
+        <w:t>We extended the DFS with an archive. This archive keeps track of all sequences it encounters and the level on which it encounters this sequence. If the algorithm finds a sequence which is already in the archive on a level lower or equal to the level where it encounters the sequence at this point, the branch is pruned.</w:t>
       </w:r>
     </w:p>
     <w:p>
@@ -2698,41 +2538,13 @@
           <w:b/>
         </w:rPr>
       </w:pPr>
-      <w:proofErr w:type="spellStart"/>
-      <w:r>
-        <w:rPr>
-          <w:rFonts w:ascii="Times New Roman" w:hAnsi="Times New Roman" w:cs="Times New Roman"/>
-          <w:b/>
-          <w:highlight w:val="yellow"/>
-        </w:rPr>
-        <w:t>Waaarom</w:t>
-      </w:r>
-      <w:proofErr w:type="spellEnd"/>
-      <w:r>
-        <w:rPr>
-          <w:rFonts w:ascii="Times New Roman" w:hAnsi="Times New Roman" w:cs="Times New Roman"/>
-          <w:b/>
-          <w:highlight w:val="yellow"/>
-        </w:rPr>
-        <w:t xml:space="preserve"> moesten we ook al weer een </w:t>
-      </w:r>
-      <w:proofErr w:type="spellStart"/>
-      <w:r>
-        <w:rPr>
-          <w:rFonts w:ascii="Times New Roman" w:hAnsi="Times New Roman" w:cs="Times New Roman"/>
-          <w:b/>
-          <w:highlight w:val="yellow"/>
-        </w:rPr>
-        <w:t>heap</w:t>
-      </w:r>
-      <w:proofErr w:type="spellEnd"/>
-      <w:r>
-        <w:rPr>
-          <w:rFonts w:ascii="Times New Roman" w:hAnsi="Times New Roman" w:cs="Times New Roman"/>
-          <w:b/>
-          <w:highlight w:val="yellow"/>
-        </w:rPr>
-        <w:t xml:space="preserve"> gebruiken in onze imple</w:t>
+      <w:r>
+        <w:rPr>
+          <w:rFonts w:ascii="Times New Roman" w:hAnsi="Times New Roman" w:cs="Times New Roman"/>
+          <w:b/>
+          <w:highlight w:val="yellow"/>
+        </w:rPr>
+        <w:t>Waaarom moesten we ook al weer een heap gebruiken in onze imple</w:t>
       </w:r>
       <w:r>
         <w:rPr>
@@ -2748,51 +2560,15 @@
           <w:b/>
           <w:highlight w:val="yellow"/>
         </w:rPr>
-        <w:t>ntatie</w:t>
-      </w:r>
-      <w:proofErr w:type="gramStart"/>
-      <w:r>
-        <w:rPr>
-          <w:rFonts w:ascii="Times New Roman" w:hAnsi="Times New Roman" w:cs="Times New Roman"/>
-          <w:b/>
-          <w:highlight w:val="yellow"/>
-        </w:rPr>
-        <w:t>???</w:t>
-      </w:r>
-      <w:proofErr w:type="gramEnd"/>
-      <w:r>
-        <w:rPr>
-          <w:rFonts w:ascii="Times New Roman" w:hAnsi="Times New Roman" w:cs="Times New Roman"/>
-          <w:b/>
-          <w:highlight w:val="yellow"/>
-        </w:rPr>
-        <w:t>vergeten ineens</w:t>
-      </w:r>
-      <w:r>
-        <w:rPr>
-          <w:rFonts w:ascii="Times New Roman" w:hAnsi="Times New Roman" w:cs="Times New Roman"/>
-          <w:b/>
-          <w:highlight w:val="yellow"/>
-        </w:rPr>
-        <w:t xml:space="preserve">. </w:t>
-      </w:r>
-      <w:proofErr w:type="spellStart"/>
-      <w:r>
-        <w:rPr>
-          <w:rFonts w:ascii="Times New Roman" w:hAnsi="Times New Roman" w:cs="Times New Roman"/>
-          <w:b/>
-          <w:highlight w:val="yellow"/>
-        </w:rPr>
-        <w:t>Prunen</w:t>
-      </w:r>
-      <w:proofErr w:type="spellEnd"/>
-      <w:r>
-        <w:rPr>
-          <w:rFonts w:ascii="Times New Roman" w:hAnsi="Times New Roman" w:cs="Times New Roman"/>
-          <w:b/>
-          <w:highlight w:val="yellow"/>
-        </w:rPr>
-        <w:t xml:space="preserve"> bij bepaalde grootte van queue dit staat hier nog niet in. </w:t>
+        <w:t>ntatie???vergeten ineens</w:t>
+      </w:r>
+      <w:r>
+        <w:rPr>
+          <w:rFonts w:ascii="Times New Roman" w:hAnsi="Times New Roman" w:cs="Times New Roman"/>
+          <w:b/>
+          <w:highlight w:val="yellow"/>
+        </w:rPr>
+        <w:t xml:space="preserve">. Prunen bij bepaalde grootte van queue dit staat hier nog niet in. </w:t>
       </w:r>
     </w:p>
     <w:p>
@@ -2866,7 +2642,7 @@
           <w:rFonts w:ascii="Times New Roman" w:hAnsi="Times New Roman" w:cs="Times New Roman"/>
           <w:b/>
           <w:noProof/>
-          <w:lang w:eastAsia="nl-NL"/>
+          <w:lang w:val="en-GB" w:eastAsia="en-GB"/>
         </w:rPr>
         <w:drawing>
           <wp:anchor distT="0" distB="0" distL="114300" distR="114300" simplePos="0" relativeHeight="251662336" behindDoc="0" locked="0" layoutInCell="1" allowOverlap="1">
@@ -3004,7 +2780,7 @@
           <w:rFonts w:ascii="Times New Roman" w:hAnsi="Times New Roman" w:cs="Times New Roman"/>
           <w:b/>
           <w:noProof/>
-          <w:lang w:eastAsia="nl-NL"/>
+          <w:lang w:val="en-GB" w:eastAsia="en-GB"/>
         </w:rPr>
         <w:drawing>
           <wp:anchor distT="0" distB="0" distL="114300" distR="114300" simplePos="0" relativeHeight="251663360" behindDoc="0" locked="0" layoutInCell="1" allowOverlap="1">
@@ -3076,15 +2852,7 @@
           <w:b/>
           <w:lang w:val="en-GB"/>
         </w:rPr>
-        <w:t xml:space="preserve">ost </w:t>
-      </w:r>
-      <w:r>
-        <w:rPr>
-          <w:rFonts w:ascii="Times New Roman" w:hAnsi="Times New Roman" w:cs="Times New Roman"/>
-          <w:b/>
-          <w:lang w:val="en-GB"/>
-        </w:rPr>
-        <w:t>Function 2</w:t>
+        <w:t>ost Function 2</w:t>
       </w:r>
       <w:r>
         <w:rPr>
@@ -3173,7 +2941,7 @@
           <w:rFonts w:ascii="Times New Roman" w:hAnsi="Times New Roman" w:cs="Times New Roman"/>
           <w:b/>
           <w:noProof/>
-          <w:lang w:eastAsia="nl-NL"/>
+          <w:lang w:val="en-GB" w:eastAsia="en-GB"/>
         </w:rPr>
         <w:drawing>
           <wp:anchor distT="0" distB="0" distL="114300" distR="114300" simplePos="0" relativeHeight="251665408" behindDoc="0" locked="0" layoutInCell="1" allowOverlap="1">
@@ -3308,25 +3076,7 @@
           <w:sz w:val="18"/>
           <w:lang w:val="en-GB"/>
         </w:rPr>
-        <w:t xml:space="preserve"> </w:t>
-      </w:r>
-      <w:r>
-        <w:rPr>
-          <w:rFonts w:ascii="Times New Roman" w:hAnsi="Times New Roman" w:cs="Times New Roman"/>
-          <w:b/>
-          <w:sz w:val="18"/>
-          <w:lang w:val="en-GB"/>
-        </w:rPr>
-        <w:t>3</w:t>
-      </w:r>
-      <w:r>
-        <w:rPr>
-          <w:rFonts w:ascii="Times New Roman" w:hAnsi="Times New Roman" w:cs="Times New Roman"/>
-          <w:b/>
-          <w:sz w:val="18"/>
-          <w:lang w:val="en-GB"/>
-        </w:rPr>
-        <w:t xml:space="preserve"> in cost.py</w:t>
+        <w:t xml:space="preserve"> 3 in cost.py</w:t>
       </w:r>
       <w:r>
         <w:rPr>
@@ -3415,7 +3165,6 @@
         <w:jc w:val="both"/>
         <w:rPr>
           <w:rFonts w:ascii="Times New Roman" w:hAnsi="Times New Roman" w:cs="Times New Roman"/>
-          <w:lang w:val="en-GB"/>
         </w:rPr>
       </w:pPr>
       <w:r>
@@ -3423,7 +3172,7 @@
           <w:rFonts w:ascii="Times New Roman" w:hAnsi="Times New Roman" w:cs="Times New Roman"/>
           <w:b/>
           <w:noProof/>
-          <w:lang w:val="en-GB"/>
+          <w:lang w:val="en-GB" w:eastAsia="en-GB"/>
         </w:rPr>
         <mc:AlternateContent>
           <mc:Choice Requires="wps">
@@ -3527,12 +3276,17 @@
           <w:rFonts w:ascii="Times New Roman" w:hAnsi="Times New Roman" w:cs="Times New Roman"/>
           <w:lang w:val="en-GB"/>
         </w:rPr>
-        <w:t xml:space="preserve"> and 3 respectively. Function 5 (the exponent is 2) is depicted. </w:t>
-      </w:r>
-      <w:r>
-        <w:rPr>
-          <w:rFonts w:ascii="Times New Roman" w:hAnsi="Times New Roman" w:cs="Times New Roman"/>
-          <w:lang w:val="en-GB"/>
+        <w:t xml:space="preserve"> and 3 respectively. </w:t>
+      </w:r>
+      <w:r>
+        <w:rPr>
+          <w:rFonts w:ascii="Times New Roman" w:hAnsi="Times New Roman" w:cs="Times New Roman"/>
+        </w:rPr>
+        <w:t xml:space="preserve">Function 5 (the exponent is 2) is depicted. </w:t>
+      </w:r>
+      <w:r>
+        <w:rPr>
+          <w:rFonts w:ascii="Times New Roman" w:hAnsi="Times New Roman" w:cs="Times New Roman"/>
         </w:rPr>
         <w:t xml:space="preserve">  </w:t>
       </w:r>
@@ -3543,34 +3297,24 @@
         <w:jc w:val="both"/>
         <w:rPr>
           <w:rFonts w:ascii="Times New Roman" w:hAnsi="Times New Roman" w:cs="Times New Roman"/>
-          <w:lang w:val="en-GB"/>
-        </w:rPr>
-      </w:pPr>
-    </w:p>
-    <w:p>
-      <w:pPr>
-        <w:spacing w:after="0"/>
-        <w:jc w:val="both"/>
-        <w:rPr>
-          <w:rFonts w:ascii="Times New Roman" w:hAnsi="Times New Roman" w:cs="Times New Roman"/>
-          <w:b/>
-        </w:rPr>
-      </w:pPr>
-      <w:proofErr w:type="spellStart"/>
-      <w:r>
-        <w:rPr>
-          <w:rFonts w:ascii="Times New Roman" w:hAnsi="Times New Roman" w:cs="Times New Roman"/>
-          <w:b/>
-        </w:rPr>
-        <w:t>Mutation</w:t>
-      </w:r>
-      <w:proofErr w:type="spellEnd"/>
-      <w:r>
-        <w:rPr>
-          <w:rFonts w:ascii="Times New Roman" w:hAnsi="Times New Roman" w:cs="Times New Roman"/>
-          <w:b/>
-        </w:rPr>
-        <w:t xml:space="preserve"> Score</w:t>
+        </w:rPr>
+      </w:pPr>
+    </w:p>
+    <w:p>
+      <w:pPr>
+        <w:spacing w:after="0"/>
+        <w:jc w:val="both"/>
+        <w:rPr>
+          <w:rFonts w:ascii="Times New Roman" w:hAnsi="Times New Roman" w:cs="Times New Roman"/>
+          <w:b/>
+        </w:rPr>
+      </w:pPr>
+      <w:r>
+        <w:rPr>
+          <w:rFonts w:ascii="Times New Roman" w:hAnsi="Times New Roman" w:cs="Times New Roman"/>
+          <w:b/>
+        </w:rPr>
+        <w:t>Mutation Score</w:t>
       </w:r>
       <w:r>
         <w:rPr>
@@ -3584,80 +3328,32 @@
           <w:rFonts w:ascii="Times New Roman" w:hAnsi="Times New Roman" w:cs="Times New Roman"/>
           <w:b/>
         </w:rPr>
-        <w:t xml:space="preserve"> &amp; </w:t>
-      </w:r>
-      <w:proofErr w:type="spellStart"/>
-      <w:r>
-        <w:rPr>
-          <w:rFonts w:ascii="Times New Roman" w:hAnsi="Times New Roman" w:cs="Times New Roman"/>
-          <w:b/>
-        </w:rPr>
-        <w:t>Weighing</w:t>
-      </w:r>
-      <w:proofErr w:type="spellEnd"/>
-      <w:r>
-        <w:rPr>
-          <w:rFonts w:ascii="Times New Roman" w:hAnsi="Times New Roman" w:cs="Times New Roman"/>
-          <w:b/>
-        </w:rPr>
-        <w:t xml:space="preserve"> </w:t>
-      </w:r>
-    </w:p>
-    <w:p>
-      <w:pPr>
-        <w:spacing w:after="0"/>
-        <w:jc w:val="both"/>
-        <w:rPr>
-          <w:rFonts w:ascii="Times New Roman" w:hAnsi="Times New Roman" w:cs="Times New Roman"/>
-        </w:rPr>
-      </w:pPr>
-    </w:p>
-    <w:p>
-      <w:pPr>
-        <w:spacing w:after="0"/>
-        <w:jc w:val="both"/>
-        <w:rPr>
-          <w:rFonts w:ascii="Times New Roman" w:hAnsi="Times New Roman" w:cs="Times New Roman"/>
-        </w:rPr>
-      </w:pPr>
-      <w:r>
-        <w:rPr>
-          <w:rFonts w:ascii="Times New Roman" w:hAnsi="Times New Roman" w:cs="Times New Roman"/>
-          <w:highlight w:val="yellow"/>
-        </w:rPr>
-        <w:t xml:space="preserve">Weet niet zo goed wat ik over </w:t>
-      </w:r>
-      <w:proofErr w:type="spellStart"/>
-      <w:r>
-        <w:rPr>
-          <w:rFonts w:ascii="Times New Roman" w:hAnsi="Times New Roman" w:cs="Times New Roman"/>
-          <w:highlight w:val="yellow"/>
-        </w:rPr>
-        <w:t>weighing</w:t>
-      </w:r>
-      <w:proofErr w:type="spellEnd"/>
-      <w:r>
-        <w:rPr>
-          <w:rFonts w:ascii="Times New Roman" w:hAnsi="Times New Roman" w:cs="Times New Roman"/>
-          <w:highlight w:val="yellow"/>
-        </w:rPr>
-        <w:t xml:space="preserve"> moet opschrijven omdat het vooral </w:t>
-      </w:r>
-      <w:proofErr w:type="spellStart"/>
-      <w:r>
-        <w:rPr>
-          <w:rFonts w:ascii="Times New Roman" w:hAnsi="Times New Roman" w:cs="Times New Roman"/>
-          <w:highlight w:val="yellow"/>
-        </w:rPr>
-        <w:t>gwn</w:t>
-      </w:r>
-      <w:proofErr w:type="spellEnd"/>
-      <w:r>
-        <w:rPr>
-          <w:rFonts w:ascii="Times New Roman" w:hAnsi="Times New Roman" w:cs="Times New Roman"/>
-          <w:highlight w:val="yellow"/>
-        </w:rPr>
-        <w:t xml:space="preserve"> random was…</w:t>
+        <w:t xml:space="preserve"> &amp; Weighing </w:t>
+      </w:r>
+    </w:p>
+    <w:p>
+      <w:pPr>
+        <w:spacing w:after="0"/>
+        <w:jc w:val="both"/>
+        <w:rPr>
+          <w:rFonts w:ascii="Times New Roman" w:hAnsi="Times New Roman" w:cs="Times New Roman"/>
+        </w:rPr>
+      </w:pPr>
+    </w:p>
+    <w:p>
+      <w:pPr>
+        <w:spacing w:after="0"/>
+        <w:jc w:val="both"/>
+        <w:rPr>
+          <w:rFonts w:ascii="Times New Roman" w:hAnsi="Times New Roman" w:cs="Times New Roman"/>
+        </w:rPr>
+      </w:pPr>
+      <w:r>
+        <w:rPr>
+          <w:rFonts w:ascii="Times New Roman" w:hAnsi="Times New Roman" w:cs="Times New Roman"/>
+          <w:highlight w:val="yellow"/>
+        </w:rPr>
+        <w:t>Weet niet zo goed wat ik over weighing moet opschrijven omdat het vooral gwn random was…</w:t>
       </w:r>
       <w:r>
         <w:rPr>
@@ -3703,11 +3399,8 @@
           <w:caps/>
           <w:sz w:val="24"/>
           <w:highlight w:val="yellow"/>
-          <w:lang w:val="en-GB"/>
-        </w:rPr>
-      </w:pPr>
-      <w:bookmarkStart w:id="0" w:name="_GoBack"/>
-      <w:bookmarkEnd w:id="0"/>
+        </w:rPr>
+      </w:pPr>
       <w:r>
         <w:rPr>
           <w:rFonts w:ascii="Times New Roman" w:hAnsi="Times New Roman" w:cs="Times New Roman"/>
@@ -3715,7 +3408,6 @@
           <w:caps/>
           <w:sz w:val="24"/>
           <w:highlight w:val="yellow"/>
-          <w:lang w:val="en-GB"/>
         </w:rPr>
         <w:t xml:space="preserve">results </w:t>
       </w:r>
@@ -3730,7 +3422,6 @@
           <w:caps/>
           <w:sz w:val="24"/>
           <w:highlight w:val="yellow"/>
-          <w:lang w:val="en-GB"/>
         </w:rPr>
       </w:pPr>
     </w:p>
@@ -3753,7 +3444,6 @@
           <w:caps/>
           <w:sz w:val="24"/>
           <w:highlight w:val="yellow"/>
-          <w:lang w:val="en-GB"/>
         </w:rPr>
         <w:t xml:space="preserve">al die plaatjes van de goeie en dan nog een </w:t>
       </w:r>
@@ -3879,7 +3569,7 @@
     </w:p>
     <w:p>
       <w:pPr>
-        <w:pStyle w:val="Lijstalinea"/>
+        <w:pStyle w:val="ListParagraph"/>
         <w:numPr>
           <w:ilvl w:val="0"/>
           <w:numId w:val="1"/>
@@ -3912,7 +3602,7 @@
     </w:p>
     <w:p>
       <w:pPr>
-        <w:pStyle w:val="Lijstalinea"/>
+        <w:pStyle w:val="ListParagraph"/>
         <w:numPr>
           <w:ilvl w:val="0"/>
           <w:numId w:val="1"/>
@@ -3954,7 +3644,7 @@
     </w:p>
     <w:p>
       <w:pPr>
-        <w:pStyle w:val="Lijstalinea"/>
+        <w:pStyle w:val="ListParagraph"/>
         <w:numPr>
           <w:ilvl w:val="0"/>
           <w:numId w:val="1"/>
@@ -4697,18 +4387,18 @@
     <w:lsdException w:name="List Table 6 Colorful Accent 6" w:uiPriority="51"/>
     <w:lsdException w:name="List Table 7 Colorful Accent 6" w:uiPriority="52"/>
   </w:latentStyles>
-  <w:style w:type="paragraph" w:default="1" w:styleId="Standaard">
+  <w:style w:type="paragraph" w:default="1" w:styleId="Normal">
     <w:name w:val="Normal"/>
     <w:qFormat/>
     <w:rsid w:val="0036434D"/>
   </w:style>
-  <w:style w:type="character" w:default="1" w:styleId="Standaardalinea-lettertype">
+  <w:style w:type="character" w:default="1" w:styleId="DefaultParagraphFont">
     <w:name w:val="Default Paragraph Font"/>
     <w:uiPriority w:val="1"/>
     <w:semiHidden/>
     <w:unhideWhenUsed/>
   </w:style>
-  <w:style w:type="table" w:default="1" w:styleId="Standaardtabel">
+  <w:style w:type="table" w:default="1" w:styleId="TableNormal">
     <w:name w:val="Normal Table"/>
     <w:uiPriority w:val="99"/>
     <w:semiHidden/>
@@ -4723,15 +4413,15 @@
       </w:tblCellMar>
     </w:tblPr>
   </w:style>
-  <w:style w:type="numbering" w:default="1" w:styleId="Geenlijst">
+  <w:style w:type="numbering" w:default="1" w:styleId="NoList">
     <w:name w:val="No List"/>
     <w:uiPriority w:val="99"/>
     <w:semiHidden/>
     <w:unhideWhenUsed/>
   </w:style>
-  <w:style w:type="paragraph" w:styleId="Lijstalinea">
+  <w:style w:type="paragraph" w:styleId="ListParagraph">
     <w:name w:val="List Paragraph"/>
-    <w:basedOn w:val="Standaard"/>
+    <w:basedOn w:val="Normal"/>
     <w:uiPriority w:val="34"/>
     <w:qFormat/>
     <w:rsid w:val="0036434D"/>
@@ -4740,9 +4430,9 @@
       <w:contextualSpacing/>
     </w:pPr>
   </w:style>
-  <w:style w:type="paragraph" w:styleId="Normaalweb">
+  <w:style w:type="paragraph" w:styleId="NormalWeb">
     <w:name w:val="Normal (Web)"/>
-    <w:basedOn w:val="Standaard"/>
+    <w:basedOn w:val="Normal"/>
     <w:uiPriority w:val="99"/>
     <w:semiHidden/>
     <w:unhideWhenUsed/>
@@ -4759,12 +4449,12 @@
   </w:style>
   <w:style w:type="character" w:customStyle="1" w:styleId="apple-converted-space">
     <w:name w:val="apple-converted-space"/>
-    <w:basedOn w:val="Standaardalinea-lettertype"/>
+    <w:basedOn w:val="DefaultParagraphFont"/>
     <w:rsid w:val="00B07EA8"/>
   </w:style>
   <w:style w:type="character" w:styleId="Hyperlink">
     <w:name w:val="Hyperlink"/>
-    <w:basedOn w:val="Standaardalinea-lettertype"/>
+    <w:basedOn w:val="DefaultParagraphFont"/>
     <w:uiPriority w:val="99"/>
     <w:semiHidden/>
     <w:unhideWhenUsed/>

</xml_diff>

<commit_message>
Plaatjes in aparte map
</commit_message>
<xml_diff>
--- a/verslaglegging en presentaties/heuristics.docx
+++ b/verslaglegging en presentaties/heuristics.docx
@@ -1744,25 +1744,24 @@
           <w:highlight w:val="yellow"/>
           <w:lang w:val="en-GB"/>
         </w:rPr>
-        <w:t xml:space="preserve">All code was written in Python 3. The packages used are: ……….. . </w:t>
-      </w:r>
-      <w:r>
-        <w:rPr>
-          <w:rFonts w:ascii="Times New Roman" w:hAnsi="Times New Roman" w:cs="Times New Roman"/>
-          <w:highlight w:val="yellow"/>
-          <w:lang w:val="en-GB"/>
-        </w:rPr>
-        <w:t xml:space="preserve">The algorithms were run on a …-year old </w:t>
+        <w:t>All code was written in Python 3. The packages used are:</w:t>
+      </w:r>
+      <w:r>
+        <w:rPr>
+          <w:rFonts w:ascii="Times New Roman" w:hAnsi="Times New Roman" w:cs="Times New Roman"/>
+          <w:highlight w:val="yellow"/>
+          <w:lang w:val="en-GB"/>
+        </w:rPr>
+        <w:t xml:space="preserve"> </w:t>
       </w:r>
       <w:proofErr w:type="spellStart"/>
-      <w:proofErr w:type="gramStart"/>
-      <w:r>
-        <w:rPr>
-          <w:rFonts w:ascii="Times New Roman" w:hAnsi="Times New Roman" w:cs="Times New Roman"/>
-          <w:highlight w:val="yellow"/>
-          <w:lang w:val="en-GB"/>
-        </w:rPr>
-        <w:t>lenovo</w:t>
+      <w:r>
+        <w:rPr>
+          <w:rFonts w:ascii="Times New Roman" w:hAnsi="Times New Roman" w:cs="Times New Roman"/>
+          <w:highlight w:val="yellow"/>
+          <w:lang w:val="en-GB"/>
+        </w:rPr>
+        <w:t>numpy</w:t>
       </w:r>
       <w:proofErr w:type="spellEnd"/>
       <w:r>
@@ -1771,24 +1770,7 @@
           <w:highlight w:val="yellow"/>
           <w:lang w:val="en-GB"/>
         </w:rPr>
-        <w:t>(</w:t>
-      </w:r>
-      <w:proofErr w:type="gramEnd"/>
-      <w:r>
-        <w:rPr>
-          <w:rFonts w:ascii="Times New Roman" w:hAnsi="Times New Roman" w:cs="Times New Roman"/>
-          <w:highlight w:val="yellow"/>
-          <w:lang w:val="en-GB"/>
-        </w:rPr>
-        <w:t>type) computer with 8 GB-ram and an intel i-7 processor</w:t>
-      </w:r>
-      <w:r>
-        <w:rPr>
-          <w:rFonts w:ascii="Times New Roman" w:hAnsi="Times New Roman" w:cs="Times New Roman"/>
-          <w:highlight w:val="yellow"/>
-          <w:lang w:val="en-GB"/>
-        </w:rPr>
-        <w:t xml:space="preserve"> (</w:t>
+        <w:t xml:space="preserve">, </w:t>
       </w:r>
       <w:proofErr w:type="spellStart"/>
       <w:r>
@@ -1797,7 +1779,7 @@
           <w:highlight w:val="yellow"/>
           <w:lang w:val="en-GB"/>
         </w:rPr>
-        <w:t>weet</w:t>
+        <w:t>matplotlib</w:t>
       </w:r>
       <w:proofErr w:type="spellEnd"/>
       <w:r>
@@ -1806,95 +1788,137 @@
           <w:highlight w:val="yellow"/>
           <w:lang w:val="en-GB"/>
         </w:rPr>
+        <w:t xml:space="preserve">, random, </w:t>
+      </w:r>
+      <w:proofErr w:type="spellStart"/>
+      <w:r>
+        <w:rPr>
+          <w:rFonts w:ascii="Times New Roman" w:hAnsi="Times New Roman" w:cs="Times New Roman"/>
+          <w:highlight w:val="yellow"/>
+          <w:lang w:val="en-GB"/>
+        </w:rPr>
+        <w:t>heapq</w:t>
+      </w:r>
+      <w:proofErr w:type="spellEnd"/>
+      <w:r>
+        <w:rPr>
+          <w:rFonts w:ascii="Times New Roman" w:hAnsi="Times New Roman" w:cs="Times New Roman"/>
+          <w:highlight w:val="yellow"/>
+          <w:lang w:val="en-GB"/>
+        </w:rPr>
+        <w:t xml:space="preserve"> and time</w:t>
+      </w:r>
+      <w:r>
+        <w:rPr>
+          <w:rFonts w:ascii="Times New Roman" w:hAnsi="Times New Roman" w:cs="Times New Roman"/>
+          <w:highlight w:val="yellow"/>
+          <w:lang w:val="en-GB"/>
+        </w:rPr>
+        <w:t xml:space="preserve">. </w:t>
+      </w:r>
+      <w:r>
+        <w:rPr>
+          <w:rFonts w:ascii="Times New Roman" w:hAnsi="Times New Roman" w:cs="Times New Roman"/>
+          <w:highlight w:val="yellow"/>
+          <w:lang w:val="en-GB"/>
+        </w:rPr>
+        <w:t xml:space="preserve">The algorithms were run on a </w:t>
+      </w:r>
+      <w:r>
+        <w:rPr>
+          <w:rFonts w:ascii="Times New Roman" w:hAnsi="Times New Roman" w:cs="Times New Roman"/>
+          <w:highlight w:val="yellow"/>
+          <w:lang w:val="en-GB"/>
+        </w:rPr>
+        <w:t xml:space="preserve">Lenovo </w:t>
+      </w:r>
+      <w:r>
+        <w:rPr>
+          <w:rFonts w:ascii="Times New Roman" w:hAnsi="Times New Roman" w:cs="Times New Roman"/>
+          <w:highlight w:val="yellow"/>
+          <w:lang w:val="en-GB"/>
+        </w:rPr>
+        <w:t xml:space="preserve">laptop </w:t>
+      </w:r>
+      <w:r>
+        <w:rPr>
+          <w:rFonts w:ascii="Times New Roman" w:hAnsi="Times New Roman" w:cs="Times New Roman"/>
+          <w:highlight w:val="yellow"/>
+          <w:lang w:val="en-GB"/>
+        </w:rPr>
+        <w:t>with 8</w:t>
+      </w:r>
+      <w:r>
+        <w:rPr>
+          <w:rFonts w:ascii="Times New Roman" w:hAnsi="Times New Roman" w:cs="Times New Roman"/>
+          <w:highlight w:val="yellow"/>
+          <w:lang w:val="en-GB"/>
+        </w:rPr>
+        <w:t xml:space="preserve"> GB-ram and a dual core</w:t>
+      </w:r>
+      <w:r>
+        <w:rPr>
+          <w:rFonts w:ascii="Times New Roman" w:hAnsi="Times New Roman" w:cs="Times New Roman"/>
+          <w:highlight w:val="yellow"/>
+          <w:lang w:val="en-GB"/>
+        </w:rPr>
+        <w:t>,</w:t>
+      </w:r>
+      <w:r>
+        <w:rPr>
+          <w:rFonts w:ascii="Times New Roman" w:hAnsi="Times New Roman" w:cs="Times New Roman"/>
+          <w:highlight w:val="yellow"/>
+          <w:lang w:val="en-GB"/>
+        </w:rPr>
+        <w:t xml:space="preserve"> 2.5GHz </w:t>
+      </w:r>
+      <w:r>
+        <w:rPr>
+          <w:rFonts w:ascii="Times New Roman" w:hAnsi="Times New Roman" w:cs="Times New Roman"/>
+          <w:highlight w:val="yellow"/>
+          <w:lang w:val="en-GB"/>
+        </w:rPr>
+        <w:t>Intel</w:t>
+      </w:r>
+      <w:r>
+        <w:rPr>
+          <w:rFonts w:ascii="Times New Roman" w:hAnsi="Times New Roman" w:cs="Times New Roman"/>
+          <w:highlight w:val="yellow"/>
+          <w:lang w:val="en-GB"/>
+        </w:rPr>
+        <w:t xml:space="preserve"> i-7</w:t>
+      </w:r>
+      <w:r>
+        <w:rPr>
+          <w:rFonts w:ascii="Times New Roman" w:hAnsi="Times New Roman" w:cs="Times New Roman"/>
+          <w:highlight w:val="yellow"/>
+          <w:lang w:val="en-GB"/>
+        </w:rPr>
+        <w:t>-6500u</w:t>
+      </w:r>
+      <w:r>
+        <w:rPr>
+          <w:rFonts w:ascii="Times New Roman" w:hAnsi="Times New Roman" w:cs="Times New Roman"/>
+          <w:highlight w:val="yellow"/>
+          <w:lang w:val="en-GB"/>
+        </w:rPr>
+        <w:t xml:space="preserve"> processor</w:t>
+      </w:r>
+      <w:r>
+        <w:rPr>
+          <w:rFonts w:ascii="Times New Roman" w:hAnsi="Times New Roman" w:cs="Times New Roman"/>
+          <w:highlight w:val="yellow"/>
+          <w:lang w:val="en-GB"/>
+        </w:rPr>
+        <w:t>.</w:t>
+      </w:r>
+      <w:r>
+        <w:rPr>
+          <w:rFonts w:ascii="Times New Roman" w:hAnsi="Times New Roman" w:cs="Times New Roman"/>
+          <w:lang w:val="en-GB"/>
+        </w:rPr>
         <w:t xml:space="preserve"> </w:t>
       </w:r>
-      <w:proofErr w:type="spellStart"/>
-      <w:r>
-        <w:rPr>
-          <w:rFonts w:ascii="Times New Roman" w:hAnsi="Times New Roman" w:cs="Times New Roman"/>
-          <w:highlight w:val="yellow"/>
-          <w:lang w:val="en-GB"/>
-        </w:rPr>
-        <w:t>niet</w:t>
-      </w:r>
-      <w:proofErr w:type="spellEnd"/>
-      <w:r>
-        <w:rPr>
-          <w:rFonts w:ascii="Times New Roman" w:hAnsi="Times New Roman" w:cs="Times New Roman"/>
-          <w:highlight w:val="yellow"/>
-          <w:lang w:val="en-GB"/>
-        </w:rPr>
-        <w:t xml:space="preserve"> </w:t>
-      </w:r>
-      <w:proofErr w:type="spellStart"/>
-      <w:r>
-        <w:rPr>
-          <w:rFonts w:ascii="Times New Roman" w:hAnsi="Times New Roman" w:cs="Times New Roman"/>
-          <w:highlight w:val="yellow"/>
-          <w:lang w:val="en-GB"/>
-        </w:rPr>
-        <w:t>zeker</w:t>
-      </w:r>
-      <w:proofErr w:type="spellEnd"/>
-      <w:r>
-        <w:rPr>
-          <w:rFonts w:ascii="Times New Roman" w:hAnsi="Times New Roman" w:cs="Times New Roman"/>
-          <w:highlight w:val="yellow"/>
-          <w:lang w:val="en-GB"/>
-        </w:rPr>
-        <w:t xml:space="preserve"> of </w:t>
-      </w:r>
-      <w:proofErr w:type="spellStart"/>
-      <w:r>
-        <w:rPr>
-          <w:rFonts w:ascii="Times New Roman" w:hAnsi="Times New Roman" w:cs="Times New Roman"/>
-          <w:highlight w:val="yellow"/>
-          <w:lang w:val="en-GB"/>
-        </w:rPr>
-        <w:t>dit</w:t>
-      </w:r>
-      <w:proofErr w:type="spellEnd"/>
-      <w:r>
-        <w:rPr>
-          <w:rFonts w:ascii="Times New Roman" w:hAnsi="Times New Roman" w:cs="Times New Roman"/>
-          <w:highlight w:val="yellow"/>
-          <w:lang w:val="en-GB"/>
-        </w:rPr>
-        <w:t xml:space="preserve"> </w:t>
-      </w:r>
-      <w:proofErr w:type="spellStart"/>
-      <w:r>
-        <w:rPr>
-          <w:rFonts w:ascii="Times New Roman" w:hAnsi="Times New Roman" w:cs="Times New Roman"/>
-          <w:highlight w:val="yellow"/>
-          <w:lang w:val="en-GB"/>
-        </w:rPr>
-        <w:t>klopt</w:t>
-      </w:r>
-      <w:proofErr w:type="spellEnd"/>
-      <w:r>
-        <w:rPr>
-          <w:rFonts w:ascii="Times New Roman" w:hAnsi="Times New Roman" w:cs="Times New Roman"/>
-          <w:highlight w:val="yellow"/>
-          <w:lang w:val="en-GB"/>
-        </w:rPr>
-        <w:t>?)</w:t>
-      </w:r>
-      <w:r>
-        <w:rPr>
-          <w:rFonts w:ascii="Times New Roman" w:hAnsi="Times New Roman" w:cs="Times New Roman"/>
-          <w:highlight w:val="yellow"/>
-          <w:lang w:val="en-GB"/>
-        </w:rPr>
-        <w:t>.</w:t>
-      </w:r>
-      <w:r>
-        <w:rPr>
-          <w:rFonts w:ascii="Times New Roman" w:hAnsi="Times New Roman" w:cs="Times New Roman"/>
-          <w:lang w:val="en-GB"/>
-        </w:rPr>
-        <w:t xml:space="preserve"> </w:t>
-      </w:r>
     </w:p>
     <w:p>
       <w:pPr>
@@ -1906,135 +1930,127 @@
           <w:lang w:val="en-GB"/>
         </w:rPr>
       </w:pPr>
-    </w:p>
-    <w:p>
-      <w:pPr>
-        <w:spacing w:after="0"/>
-        <w:jc w:val="both"/>
-        <w:rPr>
-          <w:rFonts w:ascii="Times New Roman" w:hAnsi="Times New Roman" w:cs="Times New Roman"/>
-          <w:caps/>
-          <w:lang w:val="en-GB"/>
-        </w:rPr>
-      </w:pPr>
-    </w:p>
-    <w:p>
-      <w:pPr>
-        <w:spacing w:after="0"/>
-        <w:jc w:val="both"/>
-        <w:rPr>
-          <w:rFonts w:ascii="Times New Roman" w:hAnsi="Times New Roman" w:cs="Times New Roman"/>
-          <w:caps/>
-          <w:lang w:val="en-GB"/>
-        </w:rPr>
-      </w:pPr>
-    </w:p>
-    <w:p>
-      <w:pPr>
-        <w:spacing w:after="0"/>
-        <w:jc w:val="both"/>
-        <w:rPr>
-          <w:rFonts w:ascii="Times New Roman" w:hAnsi="Times New Roman" w:cs="Times New Roman"/>
-          <w:caps/>
-          <w:lang w:val="en-GB"/>
-        </w:rPr>
-      </w:pPr>
-    </w:p>
-    <w:p>
-      <w:pPr>
-        <w:spacing w:after="0"/>
-        <w:jc w:val="both"/>
-        <w:rPr>
-          <w:rFonts w:ascii="Times New Roman" w:hAnsi="Times New Roman" w:cs="Times New Roman"/>
-          <w:caps/>
-          <w:lang w:val="en-GB"/>
-        </w:rPr>
-      </w:pPr>
-    </w:p>
-    <w:p>
-      <w:pPr>
-        <w:spacing w:after="0"/>
-        <w:jc w:val="both"/>
-        <w:rPr>
-          <w:rFonts w:ascii="Times New Roman" w:hAnsi="Times New Roman" w:cs="Times New Roman"/>
-          <w:b/>
-          <w:caps/>
-          <w:lang w:val="en-GB"/>
-        </w:rPr>
-      </w:pPr>
-      <w:r>
-        <w:rPr>
-          <w:rFonts w:ascii="Times New Roman" w:hAnsi="Times New Roman" w:cs="Times New Roman"/>
-          <w:b/>
-          <w:caps/>
-          <w:lang w:val="en-GB"/>
-        </w:rPr>
-        <w:lastRenderedPageBreak/>
-        <w:t>methods</w:t>
-      </w:r>
-    </w:p>
-    <w:p>
-      <w:pPr>
-        <w:spacing w:after="0"/>
-        <w:jc w:val="both"/>
-        <w:rPr>
-          <w:rFonts w:ascii="Times New Roman" w:hAnsi="Times New Roman" w:cs="Times New Roman"/>
-          <w:b/>
-          <w:caps/>
-          <w:lang w:val="en-GB"/>
-        </w:rPr>
-      </w:pPr>
-    </w:p>
-    <w:p>
-      <w:pPr>
-        <w:spacing w:after="0"/>
-        <w:jc w:val="both"/>
-        <w:rPr>
-          <w:rFonts w:ascii="Times New Roman" w:hAnsi="Times New Roman" w:cs="Times New Roman"/>
-          <w:b/>
-          <w:lang w:val="en-GB"/>
-        </w:rPr>
-      </w:pPr>
-      <w:r>
-        <w:rPr>
-          <w:rFonts w:ascii="Times New Roman" w:hAnsi="Times New Roman" w:cs="Times New Roman"/>
-          <w:b/>
-          <w:lang w:val="en-GB"/>
-        </w:rPr>
-        <w:t>Flip Sorter</w:t>
-      </w:r>
-    </w:p>
-    <w:p>
-      <w:pPr>
-        <w:spacing w:after="0"/>
-        <w:jc w:val="both"/>
-        <w:rPr>
-          <w:rFonts w:ascii="Times New Roman" w:hAnsi="Times New Roman" w:cs="Times New Roman"/>
-          <w:lang w:val="en-GB"/>
-        </w:rPr>
-      </w:pPr>
-      <w:r>
-        <w:rPr>
-          <w:rFonts w:ascii="Times New Roman" w:hAnsi="Times New Roman" w:cs="Times New Roman"/>
-          <w:lang w:val="en-GB"/>
-        </w:rPr>
-        <w:t xml:space="preserve">To identify the upper bound of the problem, we implemented a basic flip-sorter. This sorter sorts the sequence by moving the small numbers to the beginning of the sequence, in a way comparable to selection sort, but </w:t>
-      </w:r>
-      <w:r>
-        <w:rPr>
-          <w:rFonts w:ascii="Times New Roman" w:hAnsi="Times New Roman" w:cs="Times New Roman"/>
-          <w:lang w:val="en-GB"/>
-        </w:rPr>
-        <w:t xml:space="preserve">it uses </w:t>
-      </w:r>
       <w:bookmarkStart w:id="0" w:name="_GoBack"/>
       <w:bookmarkEnd w:id="0"/>
-      <w:r>
-        <w:rPr>
-          <w:rFonts w:ascii="Times New Roman" w:hAnsi="Times New Roman" w:cs="Times New Roman"/>
-          <w:lang w:val="en-GB"/>
-        </w:rPr>
-        <w:t>flips instead of swapping selected numbers</w:t>
+    </w:p>
+    <w:p>
+      <w:pPr>
+        <w:spacing w:after="0"/>
+        <w:jc w:val="both"/>
+        <w:rPr>
+          <w:rFonts w:ascii="Times New Roman" w:hAnsi="Times New Roman" w:cs="Times New Roman"/>
+          <w:caps/>
+          <w:lang w:val="en-GB"/>
+        </w:rPr>
+      </w:pPr>
+    </w:p>
+    <w:p>
+      <w:pPr>
+        <w:spacing w:after="0"/>
+        <w:jc w:val="both"/>
+        <w:rPr>
+          <w:rFonts w:ascii="Times New Roman" w:hAnsi="Times New Roman" w:cs="Times New Roman"/>
+          <w:caps/>
+          <w:lang w:val="en-GB"/>
+        </w:rPr>
+      </w:pPr>
+    </w:p>
+    <w:p>
+      <w:pPr>
+        <w:spacing w:after="0"/>
+        <w:jc w:val="both"/>
+        <w:rPr>
+          <w:rFonts w:ascii="Times New Roman" w:hAnsi="Times New Roman" w:cs="Times New Roman"/>
+          <w:caps/>
+          <w:lang w:val="en-GB"/>
+        </w:rPr>
+      </w:pPr>
+    </w:p>
+    <w:p>
+      <w:pPr>
+        <w:spacing w:after="0"/>
+        <w:jc w:val="both"/>
+        <w:rPr>
+          <w:rFonts w:ascii="Times New Roman" w:hAnsi="Times New Roman" w:cs="Times New Roman"/>
+          <w:caps/>
+          <w:lang w:val="en-GB"/>
+        </w:rPr>
+      </w:pPr>
+    </w:p>
+    <w:p>
+      <w:pPr>
+        <w:spacing w:after="0"/>
+        <w:jc w:val="both"/>
+        <w:rPr>
+          <w:rFonts w:ascii="Times New Roman" w:hAnsi="Times New Roman" w:cs="Times New Roman"/>
+          <w:b/>
+          <w:caps/>
+          <w:lang w:val="en-GB"/>
+        </w:rPr>
+      </w:pPr>
+      <w:r>
+        <w:rPr>
+          <w:rFonts w:ascii="Times New Roman" w:hAnsi="Times New Roman" w:cs="Times New Roman"/>
+          <w:b/>
+          <w:caps/>
+          <w:lang w:val="en-GB"/>
+        </w:rPr>
+        <w:t>methods</w:t>
+      </w:r>
+    </w:p>
+    <w:p>
+      <w:pPr>
+        <w:spacing w:after="0"/>
+        <w:jc w:val="both"/>
+        <w:rPr>
+          <w:rFonts w:ascii="Times New Roman" w:hAnsi="Times New Roman" w:cs="Times New Roman"/>
+          <w:b/>
+          <w:caps/>
+          <w:lang w:val="en-GB"/>
+        </w:rPr>
+      </w:pPr>
+    </w:p>
+    <w:p>
+      <w:pPr>
+        <w:spacing w:after="0"/>
+        <w:jc w:val="both"/>
+        <w:rPr>
+          <w:rFonts w:ascii="Times New Roman" w:hAnsi="Times New Roman" w:cs="Times New Roman"/>
+          <w:b/>
+          <w:lang w:val="en-GB"/>
+        </w:rPr>
+      </w:pPr>
+      <w:r>
+        <w:rPr>
+          <w:rFonts w:ascii="Times New Roman" w:hAnsi="Times New Roman" w:cs="Times New Roman"/>
+          <w:b/>
+          <w:lang w:val="en-GB"/>
+        </w:rPr>
+        <w:t>Flip Sorter</w:t>
+      </w:r>
+    </w:p>
+    <w:p>
+      <w:pPr>
+        <w:spacing w:after="0"/>
+        <w:jc w:val="both"/>
+        <w:rPr>
+          <w:rFonts w:ascii="Times New Roman" w:hAnsi="Times New Roman" w:cs="Times New Roman"/>
+          <w:lang w:val="en-GB"/>
+        </w:rPr>
+      </w:pPr>
+      <w:r>
+        <w:rPr>
+          <w:rFonts w:ascii="Times New Roman" w:hAnsi="Times New Roman" w:cs="Times New Roman"/>
+          <w:lang w:val="en-GB"/>
+        </w:rPr>
+        <w:t xml:space="preserve">To identify the upper bound of the problem, we implemented a basic flip-sorter. This sorter sorts the sequence by moving the small numbers to the beginning of the sequence, in a way comparable to selection sort, but </w:t>
+      </w:r>
+      <w:r>
+        <w:rPr>
+          <w:rFonts w:ascii="Times New Roman" w:hAnsi="Times New Roman" w:cs="Times New Roman"/>
+          <w:lang w:val="en-GB"/>
+        </w:rPr>
+        <w:t>it uses flips instead of swapping selected numbers</w:t>
       </w:r>
       <w:r>
         <w:rPr>
@@ -2435,7 +2451,15 @@
           <w:rFonts w:ascii="Times New Roman" w:hAnsi="Times New Roman" w:cs="Times New Roman"/>
           <w:lang w:val="en-GB"/>
         </w:rPr>
-        <w:t xml:space="preserve"> priority </w:t>
+        <w:t xml:space="preserve"> </w:t>
+      </w:r>
+      <w:r>
+        <w:rPr>
+          <w:rFonts w:ascii="Times New Roman" w:hAnsi="Times New Roman" w:cs="Times New Roman"/>
+          <w:lang w:val="en-GB"/>
+        </w:rPr>
+        <w:lastRenderedPageBreak/>
+        <w:t xml:space="preserve">priority </w:t>
       </w:r>
       <w:r>
         <w:rPr>
@@ -2457,16 +2481,7 @@
           <w:highlight w:val="yellow"/>
           <w:lang w:val="en-GB"/>
         </w:rPr>
-        <w:t xml:space="preserve">Using the average mutation score will also not </w:t>
-      </w:r>
-      <w:r>
-        <w:rPr>
-          <w:rFonts w:ascii="Times New Roman" w:hAnsi="Times New Roman" w:cs="Times New Roman"/>
-          <w:highlight w:val="yellow"/>
-          <w:lang w:val="en-GB"/>
-        </w:rPr>
-        <w:lastRenderedPageBreak/>
-        <w:t xml:space="preserve">help because when doing this at some point the length of a mutation does not make </w:t>
+        <w:t xml:space="preserve">Using the average mutation score will also not help because when doing this at some point the length of a mutation does not make </w:t>
       </w:r>
       <w:r>
         <w:rPr>
@@ -3744,7 +3759,6 @@
           <w:highlight w:val="yellow"/>
           <w:lang w:val="en-GB"/>
         </w:rPr>
-        <w:lastRenderedPageBreak/>
         <w:t>discussion</w:t>
       </w:r>
     </w:p>

</xml_diff>